<commit_message>
Streamlined models for Lidar and Sonar
</commit_message>
<xml_diff>
--- a/project/simpylc/Support/Project management - Neural Network Seld Driving Car.docx
+++ b/project/simpylc/Support/Project management - Neural Network Seld Driving Car.docx
@@ -127,8 +127,16 @@
         <w:rPr>
           <w:rFonts w:ascii="Verdana" w:hAnsi="Verdana"/>
         </w:rPr>
-        <w:t>Data collection</w:t>
-      </w:r>
+        <w:t xml:space="preserve">Data </w:t>
+      </w:r>
+      <w:proofErr w:type="spellStart"/>
+      <w:r>
+        <w:rPr>
+          <w:rFonts w:ascii="Verdana" w:hAnsi="Verdana"/>
+        </w:rPr>
+        <w:t>collection</w:t>
+      </w:r>
+      <w:proofErr w:type="spellEnd"/>
       <w:r>
         <w:rPr>
           <w:rFonts w:ascii="Verdana" w:hAnsi="Verdana"/>
@@ -210,6 +218,7 @@
           <w:szCs w:val="22"/>
         </w:rPr>
       </w:pPr>
+      <w:proofErr w:type="spellStart"/>
       <w:r>
         <w:rPr>
           <w:rStyle w:val="eop"/>
@@ -218,7 +227,40 @@
           <w:sz w:val="22"/>
           <w:szCs w:val="22"/>
         </w:rPr>
-        <w:t>If S3 &gt; S1 Angle = -22</w:t>
+        <w:t>If</w:t>
+      </w:r>
+      <w:proofErr w:type="spellEnd"/>
+      <w:r>
+        <w:rPr>
+          <w:rStyle w:val="eop"/>
+          <w:rFonts w:ascii="Verdana" w:hAnsi="Verdana" w:cs="Courier New"/>
+          <w:color w:val="000000"/>
+          <w:sz w:val="22"/>
+          <w:szCs w:val="22"/>
+        </w:rPr>
+        <w:t xml:space="preserve"> S3 &gt; S1 </w:t>
+      </w:r>
+      <w:proofErr w:type="spellStart"/>
+      <w:r>
+        <w:rPr>
+          <w:rStyle w:val="eop"/>
+          <w:rFonts w:ascii="Verdana" w:hAnsi="Verdana" w:cs="Courier New"/>
+          <w:color w:val="000000"/>
+          <w:sz w:val="22"/>
+          <w:szCs w:val="22"/>
+        </w:rPr>
+        <w:t>Angle</w:t>
+      </w:r>
+      <w:proofErr w:type="spellEnd"/>
+      <w:r>
+        <w:rPr>
+          <w:rStyle w:val="eop"/>
+          <w:rFonts w:ascii="Verdana" w:hAnsi="Verdana" w:cs="Courier New"/>
+          <w:color w:val="000000"/>
+          <w:sz w:val="22"/>
+          <w:szCs w:val="22"/>
+        </w:rPr>
+        <w:t xml:space="preserve"> = -22</w:t>
       </w:r>
     </w:p>
     <w:p>
@@ -238,6 +280,7 @@
           <w:szCs w:val="22"/>
         </w:rPr>
       </w:pPr>
+      <w:proofErr w:type="spellStart"/>
       <w:r>
         <w:rPr>
           <w:rStyle w:val="eop"/>
@@ -246,7 +289,40 @@
           <w:sz w:val="22"/>
           <w:szCs w:val="22"/>
         </w:rPr>
-        <w:t>If S1 &gt; S3 Angle = 0</w:t>
+        <w:t>If</w:t>
+      </w:r>
+      <w:proofErr w:type="spellEnd"/>
+      <w:r>
+        <w:rPr>
+          <w:rStyle w:val="eop"/>
+          <w:rFonts w:ascii="Verdana" w:hAnsi="Verdana" w:cs="Courier New"/>
+          <w:color w:val="000000"/>
+          <w:sz w:val="22"/>
+          <w:szCs w:val="22"/>
+        </w:rPr>
+        <w:t xml:space="preserve"> S1 &gt; S3 </w:t>
+      </w:r>
+      <w:proofErr w:type="spellStart"/>
+      <w:r>
+        <w:rPr>
+          <w:rStyle w:val="eop"/>
+          <w:rFonts w:ascii="Verdana" w:hAnsi="Verdana" w:cs="Courier New"/>
+          <w:color w:val="000000"/>
+          <w:sz w:val="22"/>
+          <w:szCs w:val="22"/>
+        </w:rPr>
+        <w:t>Angle</w:t>
+      </w:r>
+      <w:proofErr w:type="spellEnd"/>
+      <w:r>
+        <w:rPr>
+          <w:rStyle w:val="eop"/>
+          <w:rFonts w:ascii="Verdana" w:hAnsi="Verdana" w:cs="Courier New"/>
+          <w:color w:val="000000"/>
+          <w:sz w:val="22"/>
+          <w:szCs w:val="22"/>
+        </w:rPr>
+        <w:t xml:space="preserve"> = 0</w:t>
       </w:r>
     </w:p>
     <w:p>
@@ -265,6 +341,7 @@
           <w:szCs w:val="22"/>
         </w:rPr>
       </w:pPr>
+      <w:proofErr w:type="spellStart"/>
       <w:r>
         <w:rPr>
           <w:rStyle w:val="eop"/>
@@ -273,7 +350,40 @@
           <w:sz w:val="22"/>
           <w:szCs w:val="22"/>
         </w:rPr>
-        <w:t>If S2 &gt; S1 Angle = 22</w:t>
+        <w:t>If</w:t>
+      </w:r>
+      <w:proofErr w:type="spellEnd"/>
+      <w:r>
+        <w:rPr>
+          <w:rStyle w:val="eop"/>
+          <w:rFonts w:ascii="Verdana" w:hAnsi="Verdana" w:cs="Courier New"/>
+          <w:color w:val="000000"/>
+          <w:sz w:val="22"/>
+          <w:szCs w:val="22"/>
+        </w:rPr>
+        <w:t xml:space="preserve"> S2 &gt; S1 </w:t>
+      </w:r>
+      <w:proofErr w:type="spellStart"/>
+      <w:r>
+        <w:rPr>
+          <w:rStyle w:val="eop"/>
+          <w:rFonts w:ascii="Verdana" w:hAnsi="Verdana" w:cs="Courier New"/>
+          <w:color w:val="000000"/>
+          <w:sz w:val="22"/>
+          <w:szCs w:val="22"/>
+        </w:rPr>
+        <w:t>Angle</w:t>
+      </w:r>
+      <w:proofErr w:type="spellEnd"/>
+      <w:r>
+        <w:rPr>
+          <w:rStyle w:val="eop"/>
+          <w:rFonts w:ascii="Verdana" w:hAnsi="Verdana" w:cs="Courier New"/>
+          <w:color w:val="000000"/>
+          <w:sz w:val="22"/>
+          <w:szCs w:val="22"/>
+        </w:rPr>
+        <w:t xml:space="preserve"> = 22</w:t>
       </w:r>
     </w:p>
     <w:p>
@@ -334,8 +444,16 @@
         <w:rPr>
           <w:rFonts w:ascii="Verdana" w:hAnsi="Verdana"/>
         </w:rPr>
-        <w:t>Data interpretation</w:t>
-      </w:r>
+        <w:t xml:space="preserve">Data </w:t>
+      </w:r>
+      <w:proofErr w:type="spellStart"/>
+      <w:r>
+        <w:rPr>
+          <w:rFonts w:ascii="Verdana" w:hAnsi="Verdana"/>
+        </w:rPr>
+        <w:t>interpretation</w:t>
+      </w:r>
+      <w:proofErr w:type="spellEnd"/>
       <w:r>
         <w:rPr>
           <w:rFonts w:ascii="Verdana" w:hAnsi="Verdana"/>
@@ -359,7 +477,21 @@
         <w:rPr>
           <w:rFonts w:ascii="Verdana" w:hAnsi="Verdana"/>
         </w:rPr>
-        <w:t>Feature selection.</w:t>
+        <w:t xml:space="preserve">Feature </w:t>
+      </w:r>
+      <w:proofErr w:type="spellStart"/>
+      <w:r>
+        <w:rPr>
+          <w:rFonts w:ascii="Verdana" w:hAnsi="Verdana"/>
+        </w:rPr>
+        <w:t>selection</w:t>
+      </w:r>
+      <w:proofErr w:type="spellEnd"/>
+      <w:r>
+        <w:rPr>
+          <w:rFonts w:ascii="Verdana" w:hAnsi="Verdana"/>
+        </w:rPr>
+        <w:t>.</w:t>
       </w:r>
     </w:p>
     <w:p>
@@ -718,7 +850,29 @@
           <w:sz w:val="22"/>
           <w:szCs w:val="22"/>
         </w:rPr>
-        <w:t>Vastlegging van inzichten en experimenten in een Jupyter Notebook</w:t>
+        <w:t xml:space="preserve">Vastlegging van inzichten en experimenten in een </w:t>
+      </w:r>
+      <w:proofErr w:type="spellStart"/>
+      <w:r>
+        <w:rPr>
+          <w:rStyle w:val="normaltextrun"/>
+          <w:rFonts w:ascii="Verdana" w:hAnsi="Verdana" w:cs="Open Sans Light"/>
+          <w:color w:val="538135" w:themeColor="accent6" w:themeShade="BF"/>
+          <w:sz w:val="22"/>
+          <w:szCs w:val="22"/>
+        </w:rPr>
+        <w:t>Jupyter</w:t>
+      </w:r>
+      <w:proofErr w:type="spellEnd"/>
+      <w:r>
+        <w:rPr>
+          <w:rStyle w:val="normaltextrun"/>
+          <w:rFonts w:ascii="Verdana" w:hAnsi="Verdana" w:cs="Open Sans Light"/>
+          <w:color w:val="538135" w:themeColor="accent6" w:themeShade="BF"/>
+          <w:sz w:val="22"/>
+          <w:szCs w:val="22"/>
+        </w:rPr>
+        <w:t xml:space="preserve"> Notebook</w:t>
       </w:r>
       <w:r>
         <w:rPr>
@@ -1061,6 +1215,7 @@
         </w:rPr>
         <w:br/>
       </w:r>
+      <w:proofErr w:type="spellStart"/>
       <w:r>
         <w:rPr>
           <w:rStyle w:val="normaltextrun"/>
@@ -1070,7 +1225,43 @@
           <w:szCs w:val="22"/>
           <w:lang w:val="en-GB"/>
         </w:rPr>
-        <w:t>Jouw Private Channel &gt; Files &gt; Deliverables periode 2 &gt; Project 2</w:t>
+        <w:t>Jouw</w:t>
+      </w:r>
+      <w:proofErr w:type="spellEnd"/>
+      <w:r>
+        <w:rPr>
+          <w:rStyle w:val="normaltextrun"/>
+          <w:rFonts w:ascii="Verdana" w:hAnsi="Verdana" w:cs="Courier New"/>
+          <w:color w:val="000000"/>
+          <w:sz w:val="22"/>
+          <w:szCs w:val="22"/>
+          <w:lang w:val="en-GB"/>
+        </w:rPr>
+        <w:t xml:space="preserve"> Private Channel &gt; Files &gt; Deliverables </w:t>
+      </w:r>
+      <w:proofErr w:type="spellStart"/>
+      <w:r>
+        <w:rPr>
+          <w:rStyle w:val="normaltextrun"/>
+          <w:rFonts w:ascii="Verdana" w:hAnsi="Verdana" w:cs="Courier New"/>
+          <w:color w:val="000000"/>
+          <w:sz w:val="22"/>
+          <w:szCs w:val="22"/>
+          <w:lang w:val="en-GB"/>
+        </w:rPr>
+        <w:t>periode</w:t>
+      </w:r>
+      <w:proofErr w:type="spellEnd"/>
+      <w:r>
+        <w:rPr>
+          <w:rStyle w:val="normaltextrun"/>
+          <w:rFonts w:ascii="Verdana" w:hAnsi="Verdana" w:cs="Courier New"/>
+          <w:color w:val="000000"/>
+          <w:sz w:val="22"/>
+          <w:szCs w:val="22"/>
+          <w:lang w:val="en-GB"/>
+        </w:rPr>
+        <w:t xml:space="preserve"> 2 &gt; Project 2</w:t>
       </w:r>
       <w:r>
         <w:rPr>
@@ -1227,18 +1418,22 @@
         <w:textAlignment w:val="baseline"/>
         <w:rPr>
           <w:rFonts w:ascii="Verdana" w:hAnsi="Verdana" w:cs="Courier New"/>
-          <w:color w:val="000000"/>
-          <w:sz w:val="22"/>
-          <w:szCs w:val="22"/>
+          <w:dstrike/>
+          <w:color w:val="000000"/>
+          <w:sz w:val="22"/>
+          <w:szCs w:val="22"/>
+          <w:lang w:val="en-GB"/>
         </w:rPr>
       </w:pPr>
       <w:r>
         <w:rPr>
           <w:rStyle w:val="normaltextrun"/>
           <w:rFonts w:ascii="Verdana" w:hAnsi="Verdana" w:cs="Courier New"/>
-          <w:color w:val="000000"/>
-          <w:sz w:val="22"/>
-          <w:szCs w:val="22"/>
+          <w:dstrike/>
+          <w:color w:val="000000"/>
+          <w:sz w:val="22"/>
+          <w:szCs w:val="22"/>
+          <w:lang w:val="en-GB"/>
         </w:rPr>
         <w:t>Advies</w:t>
       </w:r>
@@ -1246,9 +1441,11 @@
         <w:rPr>
           <w:rStyle w:val="normaltextrun"/>
           <w:rFonts w:ascii="Verdana" w:hAnsi="Verdana" w:cs="Courier New"/>
-          <w:color w:val="000000"/>
-          <w:sz w:val="22"/>
-          <w:szCs w:val="22"/>
+          <w:dstrike/>
+          <w:color w:val="000000"/>
+          <w:sz w:val="22"/>
+          <w:szCs w:val="22"/>
+          <w:lang w:val="en-GB"/>
         </w:rPr>
         <w:t xml:space="preserve"> – no need to do something with this subject</w:t>
       </w:r>
@@ -1256,9 +1453,11 @@
         <w:rPr>
           <w:rStyle w:val="eop"/>
           <w:rFonts w:ascii="Verdana" w:hAnsi="Verdana" w:cs="Courier New"/>
-          <w:color w:val="000000"/>
-          <w:sz w:val="22"/>
-          <w:szCs w:val="22"/>
+          <w:dstrike/>
+          <w:color w:val="000000"/>
+          <w:sz w:val="22"/>
+          <w:szCs w:val="22"/>
+          <w:lang w:val="en-GB"/>
         </w:rPr>
         <w:t> </w:t>
       </w:r>
@@ -1499,7 +1698,27 @@
           <w:sz w:val="22"/>
           <w:szCs w:val="22"/>
         </w:rPr>
-        <w:t>akkelijk Lidar toe te voegen.</w:t>
+        <w:t xml:space="preserve">akkelijk </w:t>
+      </w:r>
+      <w:proofErr w:type="spellStart"/>
+      <w:r>
+        <w:rPr>
+          <w:rFonts w:ascii="Verdana" w:hAnsi="Verdana" w:cs="Courier New"/>
+          <w:color w:val="00B050"/>
+          <w:sz w:val="22"/>
+          <w:szCs w:val="22"/>
+        </w:rPr>
+        <w:t>Lidar</w:t>
+      </w:r>
+      <w:proofErr w:type="spellEnd"/>
+      <w:r>
+        <w:rPr>
+          <w:rFonts w:ascii="Verdana" w:hAnsi="Verdana" w:cs="Courier New"/>
+          <w:color w:val="00B050"/>
+          <w:sz w:val="22"/>
+          <w:szCs w:val="22"/>
+        </w:rPr>
+        <w:t xml:space="preserve"> toe te voegen.</w:t>
       </w:r>
     </w:p>
     <w:p>
@@ -1555,8 +1774,20 @@
           <w:szCs w:val="22"/>
           <w:lang w:val="en-GB"/>
         </w:rPr>
-        <w:t>What should the “broncode</w:t>
-      </w:r>
+        <w:t>What should the “</w:t>
+      </w:r>
+      <w:proofErr w:type="spellStart"/>
+      <w:r>
+        <w:rPr>
+          <w:rFonts w:ascii="Verdana" w:hAnsi="Verdana" w:cs="Courier New"/>
+          <w:color w:val="000000"/>
+          <w:sz w:val="22"/>
+          <w:szCs w:val="22"/>
+          <w:lang w:val="en-GB"/>
+        </w:rPr>
+        <w:t>broncode</w:t>
+      </w:r>
+      <w:proofErr w:type="spellEnd"/>
       <w:r>
         <w:rPr>
           <w:rFonts w:ascii="Verdana" w:hAnsi="Verdana" w:cs="Courier New"/>
@@ -1603,8 +1834,42 @@
           <w:szCs w:val="22"/>
           <w:lang w:val="en-GB"/>
         </w:rPr>
-        <w:t xml:space="preserve"> = geen probleem</w:t>
-      </w:r>
+        <w:t xml:space="preserve"> = </w:t>
+      </w:r>
+      <w:proofErr w:type="spellStart"/>
+      <w:r>
+        <w:rPr>
+          <w:rFonts w:ascii="Verdana" w:hAnsi="Verdana" w:cs="Courier New"/>
+          <w:color w:val="00B050"/>
+          <w:sz w:val="22"/>
+          <w:szCs w:val="22"/>
+          <w:lang w:val="en-GB"/>
+        </w:rPr>
+        <w:t>geen</w:t>
+      </w:r>
+      <w:proofErr w:type="spellEnd"/>
+      <w:r>
+        <w:rPr>
+          <w:rFonts w:ascii="Verdana" w:hAnsi="Verdana" w:cs="Courier New"/>
+          <w:color w:val="00B050"/>
+          <w:sz w:val="22"/>
+          <w:szCs w:val="22"/>
+          <w:lang w:val="en-GB"/>
+        </w:rPr>
+        <w:t xml:space="preserve"> </w:t>
+      </w:r>
+      <w:proofErr w:type="spellStart"/>
+      <w:r>
+        <w:rPr>
+          <w:rFonts w:ascii="Verdana" w:hAnsi="Verdana" w:cs="Courier New"/>
+          <w:color w:val="00B050"/>
+          <w:sz w:val="22"/>
+          <w:szCs w:val="22"/>
+          <w:lang w:val="en-GB"/>
+        </w:rPr>
+        <w:t>probleem</w:t>
+      </w:r>
+      <w:proofErr w:type="spellEnd"/>
     </w:p>
     <w:p>
       <w:pPr>
@@ -1820,8 +2085,20 @@
           <w:szCs w:val="22"/>
           <w:lang w:val="en-GB"/>
         </w:rPr>
-        <w:t>Problem solving approach: use of Relu</w:t>
-      </w:r>
+        <w:t xml:space="preserve">Problem solving approach: use of </w:t>
+      </w:r>
+      <w:proofErr w:type="spellStart"/>
+      <w:r>
+        <w:rPr>
+          <w:rFonts w:ascii="Verdana" w:hAnsi="Verdana" w:cs="Courier New"/>
+          <w:color w:val="000000"/>
+          <w:sz w:val="22"/>
+          <w:szCs w:val="22"/>
+          <w:lang w:val="en-GB"/>
+        </w:rPr>
+        <w:t>Relu</w:t>
+      </w:r>
+      <w:proofErr w:type="spellEnd"/>
     </w:p>
     <w:p>
       <w:pPr>
@@ -1914,7 +2191,29 @@
           <w:szCs w:val="22"/>
           <w:lang w:val="en-GB"/>
         </w:rPr>
-        <w:t>Which choices made with the integration of “trained self steering module” in the existing software</w:t>
+        <w:t xml:space="preserve">Which choices made with the integration of “trained </w:t>
+      </w:r>
+      <w:proofErr w:type="spellStart"/>
+      <w:r>
+        <w:rPr>
+          <w:rFonts w:ascii="Verdana" w:hAnsi="Verdana" w:cs="Courier New"/>
+          <w:color w:val="000000"/>
+          <w:sz w:val="22"/>
+          <w:szCs w:val="22"/>
+          <w:lang w:val="en-GB"/>
+        </w:rPr>
+        <w:t>self steering</w:t>
+      </w:r>
+      <w:proofErr w:type="spellEnd"/>
+      <w:r>
+        <w:rPr>
+          <w:rFonts w:ascii="Verdana" w:hAnsi="Verdana" w:cs="Courier New"/>
+          <w:color w:val="000000"/>
+          <w:sz w:val="22"/>
+          <w:szCs w:val="22"/>
+          <w:lang w:val="en-GB"/>
+        </w:rPr>
+        <w:t xml:space="preserve"> module” in the existing software</w:t>
       </w:r>
     </w:p>
     <w:p>
@@ -1946,7 +2245,33 @@
           <w:szCs w:val="22"/>
           <w:lang w:val="en-GB"/>
         </w:rPr>
-        <w:t>Create an overview of the test results of the self driving car</w:t>
+        <w:t xml:space="preserve">Create an overview of the test results of the </w:t>
+      </w:r>
+      <w:proofErr w:type="spellStart"/>
+      <w:r>
+        <w:rPr>
+          <w:rFonts w:ascii="Verdana" w:hAnsi="Verdana" w:cs="Courier New"/>
+          <w:b/>
+          <w:bCs/>
+          <w:color w:val="000000"/>
+          <w:sz w:val="22"/>
+          <w:szCs w:val="22"/>
+          <w:lang w:val="en-GB"/>
+        </w:rPr>
+        <w:t>self driving</w:t>
+      </w:r>
+      <w:proofErr w:type="spellEnd"/>
+      <w:r>
+        <w:rPr>
+          <w:rFonts w:ascii="Verdana" w:hAnsi="Verdana" w:cs="Courier New"/>
+          <w:b/>
+          <w:bCs/>
+          <w:color w:val="000000"/>
+          <w:sz w:val="22"/>
+          <w:szCs w:val="22"/>
+          <w:lang w:val="en-GB"/>
+        </w:rPr>
+        <w:t xml:space="preserve"> car</w:t>
       </w:r>
     </w:p>
     <w:p>
@@ -1978,7 +2303,33 @@
           <w:szCs w:val="22"/>
           <w:lang w:val="en-GB"/>
         </w:rPr>
-        <w:t>Develop the final “broncode”</w:t>
+        <w:t>Develop the final “</w:t>
+      </w:r>
+      <w:proofErr w:type="spellStart"/>
+      <w:r>
+        <w:rPr>
+          <w:rFonts w:ascii="Verdana" w:hAnsi="Verdana" w:cs="Courier New"/>
+          <w:b/>
+          <w:bCs/>
+          <w:color w:val="000000"/>
+          <w:sz w:val="22"/>
+          <w:szCs w:val="22"/>
+          <w:lang w:val="en-GB"/>
+        </w:rPr>
+        <w:t>broncode</w:t>
+      </w:r>
+      <w:proofErr w:type="spellEnd"/>
+      <w:r>
+        <w:rPr>
+          <w:rFonts w:ascii="Verdana" w:hAnsi="Verdana" w:cs="Courier New"/>
+          <w:b/>
+          <w:bCs/>
+          <w:color w:val="000000"/>
+          <w:sz w:val="22"/>
+          <w:szCs w:val="22"/>
+          <w:lang w:val="en-GB"/>
+        </w:rPr>
+        <w:t>”</w:t>
       </w:r>
     </w:p>
     <w:sectPr>

</xml_diff>

<commit_message>
Last changes Project Periode 2
</commit_message>
<xml_diff>
--- a/project/simpylc/Support/Project management - Neural Network Seld Driving Car.docx
+++ b/project/simpylc/Support/Project management - Neural Network Seld Driving Car.docx
@@ -1344,28 +1344,42 @@
         <w:textAlignment w:val="baseline"/>
         <w:rPr>
           <w:rFonts w:ascii="Verdana" w:hAnsi="Verdana" w:cs="Courier New"/>
-          <w:color w:val="000000"/>
-          <w:sz w:val="22"/>
-          <w:szCs w:val="22"/>
+          <w:color w:val="92D050"/>
+          <w:sz w:val="22"/>
+          <w:szCs w:val="22"/>
+          <w:lang w:val="en-GB"/>
         </w:rPr>
       </w:pPr>
       <w:r>
         <w:rPr>
           <w:rStyle w:val="normaltextrun"/>
           <w:rFonts w:ascii="Verdana" w:hAnsi="Verdana" w:cs="Courier New"/>
-          <w:color w:val="000000"/>
-          <w:sz w:val="22"/>
-          <w:szCs w:val="22"/>
+          <w:color w:val="92D050"/>
+          <w:sz w:val="22"/>
+          <w:szCs w:val="22"/>
+          <w:lang w:val="en-GB"/>
         </w:rPr>
         <w:t>Notebooks</w:t>
       </w:r>
       <w:r>
         <w:rPr>
+          <w:rStyle w:val="normaltextrun"/>
+          <w:rFonts w:ascii="Verdana" w:hAnsi="Verdana" w:cs="Courier New"/>
+          <w:color w:val="92D050"/>
+          <w:sz w:val="22"/>
+          <w:szCs w:val="22"/>
+          <w:lang w:val="en-GB"/>
+        </w:rPr>
+        <w:t xml:space="preserve"> – NN-car_V2 / model_Lider_vs1</w:t>
+      </w:r>
+      <w:r>
+        <w:rPr>
           <w:rStyle w:val="eop"/>
           <w:rFonts w:ascii="Verdana" w:hAnsi="Verdana" w:cs="Courier New"/>
-          <w:color w:val="000000"/>
-          <w:sz w:val="22"/>
-          <w:szCs w:val="22"/>
+          <w:color w:val="92D050"/>
+          <w:sz w:val="22"/>
+          <w:szCs w:val="22"/>
+          <w:lang w:val="en-GB"/>
         </w:rPr>
         <w:t> </w:t>
       </w:r>
@@ -1384,8 +1398,10 @@
           <w:color w:val="000000"/>
           <w:sz w:val="22"/>
           <w:szCs w:val="22"/>
-        </w:rPr>
-      </w:pPr>
+          <w:lang w:val="en-GB"/>
+        </w:rPr>
+      </w:pPr>
+      <w:proofErr w:type="spellStart"/>
       <w:r>
         <w:rPr>
           <w:rStyle w:val="normaltextrun"/>
@@ -1393,9 +1409,11 @@
           <w:color w:val="000000"/>
           <w:sz w:val="22"/>
           <w:szCs w:val="22"/>
+          <w:lang w:val="en-GB"/>
         </w:rPr>
         <w:t>Onderbouwing</w:t>
       </w:r>
+      <w:proofErr w:type="spellEnd"/>
       <w:r>
         <w:rPr>
           <w:rStyle w:val="eop"/>
@@ -1403,8 +1421,31 @@
           <w:color w:val="000000"/>
           <w:sz w:val="22"/>
           <w:szCs w:val="22"/>
+          <w:lang w:val="en-GB"/>
         </w:rPr>
         <w:t> </w:t>
+      </w:r>
+      <w:r>
+        <w:rPr>
+          <w:rStyle w:val="eop"/>
+          <w:rFonts w:ascii="Verdana" w:hAnsi="Verdana" w:cs="Courier New"/>
+          <w:color w:val="000000"/>
+          <w:sz w:val="22"/>
+          <w:szCs w:val="22"/>
+          <w:lang w:val="en-GB"/>
+        </w:rPr>
+        <w:t>– lower in this d</w:t>
+      </w:r>
+      <w:r>
+        <w:rPr>
+          <w:rStyle w:val="eop"/>
+          <w:rFonts w:ascii="Verdana" w:hAnsi="Verdana" w:cs="Courier New"/>
+          <w:color w:val="000000"/>
+          <w:sz w:val="22"/>
+          <w:szCs w:val="22"/>
+          <w:lang w:val="en-GB"/>
+        </w:rPr>
+        <w:t>ocument</w:t>
       </w:r>
     </w:p>
     <w:p>
@@ -1425,6 +1466,7 @@
           <w:lang w:val="en-GB"/>
         </w:rPr>
       </w:pPr>
+      <w:proofErr w:type="spellStart"/>
       <w:r>
         <w:rPr>
           <w:rStyle w:val="normaltextrun"/>
@@ -1437,6 +1479,7 @@
         </w:rPr>
         <w:t>Advies</w:t>
       </w:r>
+      <w:proofErr w:type="spellEnd"/>
       <w:r>
         <w:rPr>
           <w:rStyle w:val="normaltextrun"/>
@@ -1747,6 +1790,16 @@
           <w:lang w:val="en-GB"/>
         </w:rPr>
         <w:t xml:space="preserve">What does advice mean </w:t>
+      </w:r>
+      <w:r>
+        <w:rPr>
+          <w:rFonts w:ascii="Verdana" w:hAnsi="Verdana" w:cs="Courier New"/>
+          <w:color w:val="000000"/>
+          <w:sz w:val="22"/>
+          <w:szCs w:val="22"/>
+          <w:lang w:val="en-GB"/>
+        </w:rPr>
+        <w:t xml:space="preserve">– copy </w:t>
       </w:r>
     </w:p>
     <w:p>
@@ -1958,21 +2011,72 @@
         <w:textAlignment w:val="baseline"/>
         <w:rPr>
           <w:rFonts w:ascii="Verdana" w:hAnsi="Verdana" w:cs="Courier New"/>
-          <w:color w:val="000000"/>
-          <w:sz w:val="22"/>
-          <w:szCs w:val="22"/>
-          <w:lang w:val="en-GB"/>
-        </w:rPr>
-      </w:pPr>
-      <w:r>
-        <w:rPr>
-          <w:rFonts w:ascii="Verdana" w:hAnsi="Verdana" w:cs="Courier New"/>
-          <w:color w:val="000000"/>
+          <w:sz w:val="22"/>
+          <w:szCs w:val="22"/>
+          <w:lang w:val="en-GB"/>
+        </w:rPr>
+      </w:pPr>
+      <w:r>
+        <w:rPr>
+          <w:rFonts w:ascii="Verdana" w:hAnsi="Verdana" w:cs="Courier New"/>
           <w:sz w:val="22"/>
           <w:szCs w:val="22"/>
           <w:lang w:val="en-GB"/>
         </w:rPr>
         <w:t>Finalize the model and the implementation</w:t>
+      </w:r>
+      <w:r>
+        <w:rPr>
+          <w:rFonts w:ascii="Verdana" w:hAnsi="Verdana" w:cs="Courier New"/>
+          <w:sz w:val="22"/>
+          <w:szCs w:val="22"/>
+          <w:lang w:val="en-GB"/>
+        </w:rPr>
+        <w:t>:</w:t>
+      </w:r>
+    </w:p>
+    <w:p>
+      <w:pPr>
+        <w:pStyle w:val="paragraph"/>
+        <w:numPr>
+          <w:ilvl w:val="1"/>
+          <w:numId w:val="11"/>
+        </w:numPr>
+        <w:spacing w:before="0" w:beforeAutospacing="0" w:after="0" w:afterAutospacing="0"/>
+        <w:textAlignment w:val="baseline"/>
+        <w:rPr>
+          <w:rFonts w:ascii="Verdana" w:hAnsi="Verdana" w:cs="Courier New"/>
+          <w:sz w:val="22"/>
+          <w:szCs w:val="22"/>
+          <w:lang w:val="en-GB"/>
+        </w:rPr>
+      </w:pPr>
+      <w:r>
+        <w:rPr>
+          <w:rFonts w:ascii="Verdana" w:hAnsi="Verdana" w:cs="Courier New"/>
+          <w:sz w:val="22"/>
+          <w:szCs w:val="22"/>
+          <w:lang w:val="en-GB"/>
+        </w:rPr>
+        <w:t>The car drives using the following (amended</w:t>
+      </w:r>
+      <w:r>
+        <w:rPr>
+          <w:rFonts w:ascii="Verdana" w:hAnsi="Verdana" w:cs="Courier New"/>
+          <w:sz w:val="22"/>
+          <w:szCs w:val="22"/>
+          <w:lang w:val="en-GB"/>
+        </w:rPr>
+        <w:t>)</w:t>
+      </w:r>
+      <w:r>
+        <w:rPr>
+          <w:rFonts w:ascii="Verdana" w:hAnsi="Verdana" w:cs="Courier New"/>
+          <w:sz w:val="22"/>
+          <w:szCs w:val="22"/>
+          <w:lang w:val="en-GB"/>
+        </w:rPr>
+        <w:t xml:space="preserve"> files</w:t>
       </w:r>
     </w:p>
     <w:p>
@@ -2057,8 +2161,20 @@
           <w:szCs w:val="22"/>
           <w:lang w:val="en-GB"/>
         </w:rPr>
-        <w:t>Lidar versus sonar</w:t>
-      </w:r>
+        <w:t xml:space="preserve">Problem solving approach: use of </w:t>
+      </w:r>
+      <w:proofErr w:type="spellStart"/>
+      <w:r>
+        <w:rPr>
+          <w:rFonts w:ascii="Verdana" w:hAnsi="Verdana" w:cs="Courier New"/>
+          <w:color w:val="000000"/>
+          <w:sz w:val="22"/>
+          <w:szCs w:val="22"/>
+          <w:lang w:val="en-GB"/>
+        </w:rPr>
+        <w:t>Relu</w:t>
+      </w:r>
+      <w:proofErr w:type="spellEnd"/>
     </w:p>
     <w:p>
       <w:pPr>
@@ -2085,20 +2201,74 @@
           <w:szCs w:val="22"/>
           <w:lang w:val="en-GB"/>
         </w:rPr>
-        <w:t xml:space="preserve">Problem solving approach: use of </w:t>
-      </w:r>
-      <w:proofErr w:type="spellStart"/>
-      <w:r>
-        <w:rPr>
-          <w:rFonts w:ascii="Verdana" w:hAnsi="Verdana" w:cs="Courier New"/>
-          <w:color w:val="000000"/>
-          <w:sz w:val="22"/>
-          <w:szCs w:val="22"/>
-          <w:lang w:val="en-GB"/>
-        </w:rPr>
-        <w:t>Relu</w:t>
-      </w:r>
-      <w:proofErr w:type="spellEnd"/>
+        <w:t>Usage of the number of layers and nodes</w:t>
+      </w:r>
+      <w:r>
+        <w:rPr>
+          <w:rFonts w:ascii="Verdana" w:hAnsi="Verdana" w:cs="Courier New"/>
+          <w:color w:val="000000"/>
+          <w:sz w:val="22"/>
+          <w:szCs w:val="22"/>
+          <w:lang w:val="en-GB"/>
+        </w:rPr>
+        <w:t>.</w:t>
+      </w:r>
+    </w:p>
+    <w:p>
+      <w:pPr>
+        <w:pStyle w:val="paragraph"/>
+        <w:numPr>
+          <w:ilvl w:val="2"/>
+          <w:numId w:val="11"/>
+        </w:numPr>
+        <w:spacing w:before="0" w:beforeAutospacing="0" w:after="0" w:afterAutospacing="0"/>
+        <w:textAlignment w:val="baseline"/>
+        <w:rPr>
+          <w:rFonts w:ascii="Verdana" w:hAnsi="Verdana" w:cs="Courier New"/>
+          <w:color w:val="000000"/>
+          <w:sz w:val="22"/>
+          <w:szCs w:val="22"/>
+          <w:lang w:val="en-GB"/>
+        </w:rPr>
+      </w:pPr>
+      <w:r>
+        <w:rPr>
+          <w:rFonts w:ascii="Verdana" w:hAnsi="Verdana" w:cs="Courier New"/>
+          <w:color w:val="000000"/>
+          <w:sz w:val="22"/>
+          <w:szCs w:val="22"/>
+          <w:lang w:val="en-GB"/>
+        </w:rPr>
+        <w:t xml:space="preserve">Sonar:  </w:t>
+      </w:r>
+    </w:p>
+    <w:p>
+      <w:pPr>
+        <w:pStyle w:val="paragraph"/>
+        <w:numPr>
+          <w:ilvl w:val="2"/>
+          <w:numId w:val="11"/>
+        </w:numPr>
+        <w:spacing w:before="0" w:beforeAutospacing="0" w:after="0" w:afterAutospacing="0"/>
+        <w:textAlignment w:val="baseline"/>
+        <w:rPr>
+          <w:rFonts w:ascii="Verdana" w:hAnsi="Verdana" w:cs="Courier New"/>
+          <w:color w:val="000000"/>
+          <w:sz w:val="22"/>
+          <w:szCs w:val="22"/>
+          <w:lang w:val="en-GB"/>
+        </w:rPr>
+      </w:pPr>
+      <w:r>
+        <w:rPr>
+          <w:rFonts w:ascii="Verdana" w:hAnsi="Verdana" w:cs="Courier New"/>
+          <w:color w:val="000000"/>
+          <w:sz w:val="22"/>
+          <w:szCs w:val="22"/>
+          <w:lang w:val="en-GB"/>
+        </w:rPr>
+        <w:t xml:space="preserve">Lidar: </w:t>
+      </w:r>
     </w:p>
     <w:p>
       <w:pPr>
@@ -2125,7 +2295,111 @@
           <w:szCs w:val="22"/>
           <w:lang w:val="en-GB"/>
         </w:rPr>
-        <w:t>Usage of the number of layers and nodes</w:t>
+        <w:t xml:space="preserve">Which number of epochs used </w:t>
+      </w:r>
+      <w:r>
+        <w:rPr>
+          <w:rFonts w:ascii="Verdana" w:hAnsi="Verdana" w:cs="Courier New"/>
+          <w:color w:val="000000"/>
+          <w:sz w:val="22"/>
+          <w:szCs w:val="22"/>
+          <w:lang w:val="en-GB"/>
+        </w:rPr>
+        <w:t>and the learning rate</w:t>
+      </w:r>
+      <w:r>
+        <w:rPr>
+          <w:rFonts w:ascii="Verdana" w:hAnsi="Verdana" w:cs="Courier New"/>
+          <w:color w:val="000000"/>
+          <w:sz w:val="22"/>
+          <w:szCs w:val="22"/>
+          <w:lang w:val="en-GB"/>
+        </w:rPr>
+        <w:t>:</w:t>
+      </w:r>
+    </w:p>
+    <w:p>
+      <w:pPr>
+        <w:pStyle w:val="paragraph"/>
+        <w:numPr>
+          <w:ilvl w:val="2"/>
+          <w:numId w:val="11"/>
+        </w:numPr>
+        <w:spacing w:before="0" w:beforeAutospacing="0" w:after="0" w:afterAutospacing="0"/>
+        <w:textAlignment w:val="baseline"/>
+        <w:rPr>
+          <w:rFonts w:ascii="Verdana" w:hAnsi="Verdana" w:cs="Courier New"/>
+          <w:color w:val="000000"/>
+          <w:sz w:val="22"/>
+          <w:szCs w:val="22"/>
+          <w:lang w:val="en-GB"/>
+        </w:rPr>
+      </w:pPr>
+      <w:r>
+        <w:rPr>
+          <w:rFonts w:ascii="Verdana" w:hAnsi="Verdana" w:cs="Courier New"/>
+          <w:color w:val="000000"/>
+          <w:sz w:val="22"/>
+          <w:szCs w:val="22"/>
+          <w:lang w:val="en-GB"/>
+        </w:rPr>
+        <w:t>The number of Epochs and the learning rate is a bit different between Sonar and Lidar:</w:t>
+      </w:r>
+    </w:p>
+    <w:p>
+      <w:pPr>
+        <w:pStyle w:val="paragraph"/>
+        <w:numPr>
+          <w:ilvl w:val="3"/>
+          <w:numId w:val="11"/>
+        </w:numPr>
+        <w:spacing w:before="0" w:beforeAutospacing="0" w:after="0" w:afterAutospacing="0"/>
+        <w:textAlignment w:val="baseline"/>
+        <w:rPr>
+          <w:rFonts w:ascii="Verdana" w:hAnsi="Verdana" w:cs="Courier New"/>
+          <w:color w:val="000000"/>
+          <w:sz w:val="22"/>
+          <w:szCs w:val="22"/>
+          <w:lang w:val="en-GB"/>
+        </w:rPr>
+      </w:pPr>
+      <w:r>
+        <w:rPr>
+          <w:rFonts w:ascii="Verdana" w:hAnsi="Verdana" w:cs="Courier New"/>
+          <w:color w:val="000000"/>
+          <w:sz w:val="22"/>
+          <w:szCs w:val="22"/>
+          <w:lang w:val="en-GB"/>
+        </w:rPr>
+        <w:t>Sonar: with a “low” learning rate (0.0001) yields the best accuracy rate. This in combination with 100 or 250 epochs</w:t>
+      </w:r>
+    </w:p>
+    <w:p>
+      <w:pPr>
+        <w:pStyle w:val="paragraph"/>
+        <w:numPr>
+          <w:ilvl w:val="3"/>
+          <w:numId w:val="11"/>
+        </w:numPr>
+        <w:spacing w:before="0" w:beforeAutospacing="0" w:after="0" w:afterAutospacing="0"/>
+        <w:textAlignment w:val="baseline"/>
+        <w:rPr>
+          <w:rFonts w:ascii="Verdana" w:hAnsi="Verdana" w:cs="Courier New"/>
+          <w:color w:val="000000"/>
+          <w:sz w:val="22"/>
+          <w:szCs w:val="22"/>
+          <w:lang w:val="en-GB"/>
+        </w:rPr>
+      </w:pPr>
+      <w:r>
+        <w:rPr>
+          <w:rFonts w:ascii="Verdana" w:hAnsi="Verdana" w:cs="Courier New"/>
+          <w:color w:val="000000"/>
+          <w:sz w:val="22"/>
+          <w:szCs w:val="22"/>
+          <w:lang w:val="en-GB"/>
+        </w:rPr>
+        <w:t xml:space="preserve">Lidar: </w:t>
       </w:r>
     </w:p>
     <w:p>
@@ -2153,17 +2427,57 @@
           <w:szCs w:val="22"/>
           <w:lang w:val="en-GB"/>
         </w:rPr>
-        <w:t xml:space="preserve">Which number of epochs used </w:t>
-      </w:r>
-      <w:r>
-        <w:rPr>
-          <w:rFonts w:ascii="Verdana" w:hAnsi="Verdana" w:cs="Courier New"/>
-          <w:color w:val="000000"/>
-          <w:sz w:val="22"/>
-          <w:szCs w:val="22"/>
-          <w:lang w:val="en-GB"/>
-        </w:rPr>
-        <w:t>and the learning rate</w:t>
+        <w:t xml:space="preserve">Which choices made with the integration of “trained </w:t>
+      </w:r>
+      <w:proofErr w:type="spellStart"/>
+      <w:r>
+        <w:rPr>
+          <w:rFonts w:ascii="Verdana" w:hAnsi="Verdana" w:cs="Courier New"/>
+          <w:color w:val="000000"/>
+          <w:sz w:val="22"/>
+          <w:szCs w:val="22"/>
+          <w:lang w:val="en-GB"/>
+        </w:rPr>
+        <w:t>self steering</w:t>
+      </w:r>
+      <w:proofErr w:type="spellEnd"/>
+      <w:r>
+        <w:rPr>
+          <w:rFonts w:ascii="Verdana" w:hAnsi="Verdana" w:cs="Courier New"/>
+          <w:color w:val="000000"/>
+          <w:sz w:val="22"/>
+          <w:szCs w:val="22"/>
+          <w:lang w:val="en-GB"/>
+        </w:rPr>
+        <w:t xml:space="preserve"> module” in the existing software</w:t>
+      </w:r>
+    </w:p>
+    <w:p>
+      <w:pPr>
+        <w:pStyle w:val="paragraph"/>
+        <w:numPr>
+          <w:ilvl w:val="2"/>
+          <w:numId w:val="11"/>
+        </w:numPr>
+        <w:spacing w:before="0" w:beforeAutospacing="0" w:after="0" w:afterAutospacing="0"/>
+        <w:textAlignment w:val="baseline"/>
+        <w:rPr>
+          <w:rFonts w:ascii="Verdana" w:hAnsi="Verdana" w:cs="Courier New"/>
+          <w:color w:val="000000"/>
+          <w:sz w:val="22"/>
+          <w:szCs w:val="22"/>
+          <w:lang w:val="en-GB"/>
+        </w:rPr>
+      </w:pPr>
+      <w:r>
+        <w:rPr>
+          <w:rFonts w:ascii="Verdana" w:hAnsi="Verdana" w:cs="Courier New"/>
+          <w:color w:val="000000"/>
+          <w:sz w:val="22"/>
+          <w:szCs w:val="22"/>
+          <w:lang w:val="en-GB"/>
+        </w:rPr>
+        <w:t xml:space="preserve">We decided to “refactor” the “hardcoded copy” by adding code for the integration of our Sonar and Lidar models in the “…..”Sweep class allowing to “manage” the steering angle through the trained model(s). Consequently we changed </w:t>
       </w:r>
     </w:p>
     <w:p>
@@ -2177,44 +2491,50 @@
         <w:textAlignment w:val="baseline"/>
         <w:rPr>
           <w:rFonts w:ascii="Verdana" w:hAnsi="Verdana" w:cs="Courier New"/>
-          <w:color w:val="000000"/>
-          <w:sz w:val="22"/>
-          <w:szCs w:val="22"/>
-          <w:lang w:val="en-GB"/>
-        </w:rPr>
-      </w:pPr>
-      <w:r>
-        <w:rPr>
-          <w:rFonts w:ascii="Verdana" w:hAnsi="Verdana" w:cs="Courier New"/>
-          <w:color w:val="000000"/>
-          <w:sz w:val="22"/>
-          <w:szCs w:val="22"/>
-          <w:lang w:val="en-GB"/>
-        </w:rPr>
-        <w:t xml:space="preserve">Which choices made with the integration of “trained </w:t>
-      </w:r>
-      <w:proofErr w:type="spellStart"/>
-      <w:r>
-        <w:rPr>
-          <w:rFonts w:ascii="Verdana" w:hAnsi="Verdana" w:cs="Courier New"/>
-          <w:color w:val="000000"/>
-          <w:sz w:val="22"/>
-          <w:szCs w:val="22"/>
-          <w:lang w:val="en-GB"/>
-        </w:rPr>
-        <w:t>self steering</w:t>
-      </w:r>
-      <w:proofErr w:type="spellEnd"/>
-      <w:r>
-        <w:rPr>
-          <w:rFonts w:ascii="Verdana" w:hAnsi="Verdana" w:cs="Courier New"/>
-          <w:color w:val="000000"/>
-          <w:sz w:val="22"/>
-          <w:szCs w:val="22"/>
-          <w:lang w:val="en-GB"/>
-        </w:rPr>
-        <w:t xml:space="preserve"> module” in the existing software</w:t>
-      </w:r>
+          <w:color w:val="92D050"/>
+          <w:sz w:val="22"/>
+          <w:szCs w:val="22"/>
+          <w:lang w:val="en-GB"/>
+        </w:rPr>
+      </w:pPr>
+      <w:r>
+        <w:rPr>
+          <w:rFonts w:ascii="Verdana" w:hAnsi="Verdana" w:cs="Courier New"/>
+          <w:color w:val="92D050"/>
+          <w:sz w:val="22"/>
+          <w:szCs w:val="22"/>
+          <w:lang w:val="en-GB"/>
+        </w:rPr>
+        <w:t>Lidar versus sonar</w:t>
+      </w:r>
+      <w:r>
+        <w:rPr>
+          <w:rFonts w:ascii="Verdana" w:hAnsi="Verdana" w:cs="Courier New"/>
+          <w:color w:val="92D050"/>
+          <w:sz w:val="22"/>
+          <w:szCs w:val="22"/>
+          <w:lang w:val="en-GB"/>
+        </w:rPr>
+        <w:t xml:space="preserve"> - </w:t>
+      </w:r>
+    </w:p>
+    <w:p>
+      <w:pPr>
+        <w:pStyle w:val="paragraph"/>
+        <w:numPr>
+          <w:ilvl w:val="1"/>
+          <w:numId w:val="11"/>
+        </w:numPr>
+        <w:spacing w:before="0" w:beforeAutospacing="0" w:after="0" w:afterAutospacing="0"/>
+        <w:textAlignment w:val="baseline"/>
+        <w:rPr>
+          <w:rFonts w:ascii="Verdana" w:hAnsi="Verdana" w:cs="Courier New"/>
+          <w:color w:val="000000"/>
+          <w:sz w:val="22"/>
+          <w:szCs w:val="22"/>
+          <w:lang w:val="en-GB"/>
+        </w:rPr>
+      </w:pPr>
     </w:p>
     <w:p>
       <w:pPr>
@@ -2272,6 +2592,50 @@
           <w:lang w:val="en-GB"/>
         </w:rPr>
         <w:t xml:space="preserve"> car</w:t>
+      </w:r>
+      <w:r>
+        <w:rPr>
+          <w:rFonts w:ascii="Verdana" w:hAnsi="Verdana" w:cs="Courier New"/>
+          <w:b/>
+          <w:bCs/>
+          <w:color w:val="000000"/>
+          <w:sz w:val="22"/>
+          <w:szCs w:val="22"/>
+          <w:lang w:val="en-GB"/>
+        </w:rPr>
+        <w:t>:</w:t>
+      </w:r>
+    </w:p>
+    <w:p>
+      <w:pPr>
+        <w:pStyle w:val="paragraph"/>
+        <w:numPr>
+          <w:ilvl w:val="1"/>
+          <w:numId w:val="11"/>
+        </w:numPr>
+        <w:spacing w:before="0" w:beforeAutospacing="0" w:after="0" w:afterAutospacing="0"/>
+        <w:textAlignment w:val="baseline"/>
+        <w:rPr>
+          <w:rFonts w:ascii="Verdana" w:hAnsi="Verdana" w:cs="Courier New"/>
+          <w:b/>
+          <w:bCs/>
+          <w:color w:val="000000"/>
+          <w:sz w:val="22"/>
+          <w:szCs w:val="22"/>
+          <w:lang w:val="en-GB"/>
+        </w:rPr>
+      </w:pPr>
+      <w:r>
+        <w:rPr>
+          <w:rFonts w:ascii="Verdana" w:hAnsi="Verdana" w:cs="Courier New"/>
+          <w:b/>
+          <w:bCs/>
+          <w:color w:val="000000"/>
+          <w:sz w:val="22"/>
+          <w:szCs w:val="22"/>
+          <w:lang w:val="en-GB"/>
+        </w:rPr>
+        <w:t>See “Training Differentiations_ovv.xls”</w:t>
       </w:r>
     </w:p>
     <w:p>
@@ -2634,7 +2998,7 @@
         <w:rFonts w:ascii="Courier New" w:hAnsi="Courier New" w:cs="Courier New" w:hint="default"/>
       </w:rPr>
     </w:lvl>
-    <w:lvl w:ilvl="2" w:tplc="04130005" w:tentative="1">
+    <w:lvl w:ilvl="2" w:tplc="04130005">
       <w:start w:val="1"/>
       <w:numFmt w:val="bullet"/>
       <w:lvlText w:val=""/>
@@ -2646,7 +3010,7 @@
         <w:rFonts w:ascii="Wingdings" w:hAnsi="Wingdings" w:hint="default"/>
       </w:rPr>
     </w:lvl>
-    <w:lvl w:ilvl="3" w:tplc="04130001" w:tentative="1">
+    <w:lvl w:ilvl="3" w:tplc="04130001">
       <w:start w:val="1"/>
       <w:numFmt w:val="bullet"/>
       <w:lvlText w:val=""/>

</xml_diff>